<commit_message>
correction for corection3 in  document done
</commit_message>
<xml_diff>
--- a/ArchiChambial_git.docx
+++ b/ArchiChambial_git.docx
@@ -41,7 +41,7 @@
         </w:rPr>
         <w:t xml:space="preserve">URL :--  </w:t>
       </w:r>
-      <w:hyperlink r:id="rId6">
+      <w:hyperlink r:id="rId7">
         <w:r>
           <w:rPr>
             <w:b w:val="1"/>
@@ -93,12 +93,7 @@
           <w:b w:val="1"/>
           <w:rtl w:val="0"/>
         </w:rPr>
-        <w:t xml:space="preserve">Swirching  branch</w:t>
-      </w:r>
-      <w:r>
-        <w:rPr>
-          <w:rtl w:val="0"/>
-        </w:rPr>
+        <w:t xml:space="preserve">Switching  branch</w:t>
       </w:r>
     </w:p>
     <w:p>
@@ -175,16 +170,16 @@
           <wp:inline distB="114300" distT="114300" distL="114300" distR="114300">
             <wp:extent cx="5838825" cy="600075"/>
             <wp:effectExtent b="0" l="0" r="0" t="0"/>
-            <wp:docPr id="6" name="image6.png"/>
+            <wp:docPr id="15" name="image12.png"/>
             <a:graphic>
               <a:graphicData uri="http://schemas.openxmlformats.org/drawingml/2006/picture">
                 <pic:pic>
                   <pic:nvPicPr>
-                    <pic:cNvPr id="0" name="image6.png"/>
+                    <pic:cNvPr id="0" name="image12.png"/>
                     <pic:cNvPicPr preferRelativeResize="0"/>
                   </pic:nvPicPr>
                   <pic:blipFill>
-                    <a:blip r:embed="rId7"/>
+                    <a:blip r:embed="rId8"/>
                     <a:srcRect b="0" l="0" r="0" t="0"/>
                     <a:stretch>
                       <a:fillRect/>
@@ -298,16 +293,16 @@
           <wp:inline distB="114300" distT="114300" distL="114300" distR="114300">
             <wp:extent cx="5943600" cy="2984500"/>
             <wp:effectExtent b="0" l="0" r="0" t="0"/>
-            <wp:docPr id="11" name="image11.png"/>
+            <wp:docPr id="17" name="image13.png"/>
             <a:graphic>
               <a:graphicData uri="http://schemas.openxmlformats.org/drawingml/2006/picture">
                 <pic:pic>
                   <pic:nvPicPr>
-                    <pic:cNvPr id="0" name="image11.png"/>
+                    <pic:cNvPr id="0" name="image13.png"/>
                     <pic:cNvPicPr preferRelativeResize="0"/>
                   </pic:nvPicPr>
                   <pic:blipFill>
-                    <a:blip r:embed="rId8"/>
+                    <a:blip r:embed="rId9"/>
                     <a:srcRect b="0" l="0" r="0" t="0"/>
                     <a:stretch>
                       <a:fillRect/>
@@ -361,16 +356,16 @@
           <wp:inline distB="114300" distT="114300" distL="114300" distR="114300">
             <wp:extent cx="5943600" cy="723900"/>
             <wp:effectExtent b="0" l="0" r="0" t="0"/>
-            <wp:docPr id="2" name="image2.png"/>
+            <wp:docPr id="16" name="image14.png"/>
             <a:graphic>
               <a:graphicData uri="http://schemas.openxmlformats.org/drawingml/2006/picture">
                 <pic:pic>
                   <pic:nvPicPr>
-                    <pic:cNvPr id="0" name="image2.png"/>
+                    <pic:cNvPr id="0" name="image14.png"/>
                     <pic:cNvPicPr preferRelativeResize="0"/>
                   </pic:nvPicPr>
                   <pic:blipFill>
-                    <a:blip r:embed="rId9"/>
+                    <a:blip r:embed="rId10"/>
                     <a:srcRect b="0" l="0" r="0" t="0"/>
                     <a:stretch>
                       <a:fillRect/>
@@ -458,16 +453,16 @@
           <wp:inline distB="114300" distT="114300" distL="114300" distR="114300">
             <wp:extent cx="5943600" cy="1104900"/>
             <wp:effectExtent b="0" l="0" r="0" t="0"/>
-            <wp:docPr id="4" name="image4.png"/>
+            <wp:docPr id="20" name="image2.png"/>
             <a:graphic>
               <a:graphicData uri="http://schemas.openxmlformats.org/drawingml/2006/picture">
                 <pic:pic>
                   <pic:nvPicPr>
-                    <pic:cNvPr id="0" name="image4.png"/>
+                    <pic:cNvPr id="0" name="image2.png"/>
                     <pic:cNvPicPr preferRelativeResize="0"/>
                   </pic:nvPicPr>
                   <pic:blipFill>
-                    <a:blip r:embed="rId10"/>
+                    <a:blip r:embed="rId11"/>
                     <a:srcRect b="0" l="0" r="0" t="0"/>
                     <a:stretch>
                       <a:fillRect/>
@@ -569,16 +564,16 @@
           <wp:inline distB="114300" distT="114300" distL="114300" distR="114300">
             <wp:extent cx="5943600" cy="546100"/>
             <wp:effectExtent b="0" l="0" r="0" t="0"/>
-            <wp:docPr id="10" name="image10.png"/>
+            <wp:docPr id="19" name="image15.png"/>
             <a:graphic>
               <a:graphicData uri="http://schemas.openxmlformats.org/drawingml/2006/picture">
                 <pic:pic>
                   <pic:nvPicPr>
-                    <pic:cNvPr id="0" name="image10.png"/>
+                    <pic:cNvPr id="0" name="image15.png"/>
                     <pic:cNvPicPr preferRelativeResize="0"/>
                   </pic:nvPicPr>
                   <pic:blipFill>
-                    <a:blip r:embed="rId11"/>
+                    <a:blip r:embed="rId12"/>
                     <a:srcRect b="0" l="0" r="0" t="0"/>
                     <a:stretch>
                       <a:fillRect/>
@@ -606,16 +601,16 @@
           <wp:inline distB="114300" distT="114300" distL="114300" distR="114300">
             <wp:extent cx="5943600" cy="1117600"/>
             <wp:effectExtent b="0" l="0" r="0" t="0"/>
-            <wp:docPr id="8" name="image8.png"/>
+            <wp:docPr id="22" name="image3.png"/>
             <a:graphic>
               <a:graphicData uri="http://schemas.openxmlformats.org/drawingml/2006/picture">
                 <pic:pic>
                   <pic:nvPicPr>
-                    <pic:cNvPr id="0" name="image8.png"/>
+                    <pic:cNvPr id="0" name="image3.png"/>
                     <pic:cNvPicPr preferRelativeResize="0"/>
                   </pic:nvPicPr>
                   <pic:blipFill>
-                    <a:blip r:embed="rId12"/>
+                    <a:blip r:embed="rId13"/>
                     <a:srcRect b="0" l="0" r="0" t="0"/>
                     <a:stretch>
                       <a:fillRect/>
@@ -921,16 +916,16 @@
           <wp:inline distB="114300" distT="114300" distL="114300" distR="114300">
             <wp:extent cx="5019675" cy="2695575"/>
             <wp:effectExtent b="0" l="0" r="0" t="0"/>
-            <wp:docPr id="3" name="image3.png"/>
+            <wp:docPr id="21" name="image7.png"/>
             <a:graphic>
               <a:graphicData uri="http://schemas.openxmlformats.org/drawingml/2006/picture">
                 <pic:pic>
                   <pic:nvPicPr>
-                    <pic:cNvPr id="0" name="image3.png"/>
+                    <pic:cNvPr id="0" name="image7.png"/>
                     <pic:cNvPicPr preferRelativeResize="0"/>
                   </pic:nvPicPr>
                   <pic:blipFill>
-                    <a:blip r:embed="rId13"/>
+                    <a:blip r:embed="rId14"/>
                     <a:srcRect b="0" l="0" r="0" t="0"/>
                     <a:stretch>
                       <a:fillRect/>
@@ -970,16 +965,16 @@
           <wp:inline distB="114300" distT="114300" distL="114300" distR="114300">
             <wp:extent cx="5943600" cy="4191000"/>
             <wp:effectExtent b="0" l="0" r="0" t="0"/>
-            <wp:docPr id="12" name="image12.png"/>
+            <wp:docPr id="24" name="image9.png"/>
             <a:graphic>
               <a:graphicData uri="http://schemas.openxmlformats.org/drawingml/2006/picture">
                 <pic:pic>
                   <pic:nvPicPr>
-                    <pic:cNvPr id="0" name="image12.png"/>
+                    <pic:cNvPr id="0" name="image9.png"/>
                     <pic:cNvPicPr preferRelativeResize="0"/>
                   </pic:nvPicPr>
                   <pic:blipFill>
-                    <a:blip r:embed="rId14"/>
+                    <a:blip r:embed="rId15"/>
                     <a:srcRect b="0" l="0" r="0" t="0"/>
                     <a:stretch>
                       <a:fillRect/>
@@ -1043,16 +1038,16 @@
           <wp:inline distB="114300" distT="114300" distL="114300" distR="114300">
             <wp:extent cx="5705475" cy="819150"/>
             <wp:effectExtent b="0" l="0" r="0" t="0"/>
-            <wp:docPr id="13" name="image13.png"/>
+            <wp:docPr id="23" name="image5.png"/>
             <a:graphic>
               <a:graphicData uri="http://schemas.openxmlformats.org/drawingml/2006/picture">
                 <pic:pic>
                   <pic:nvPicPr>
-                    <pic:cNvPr id="0" name="image13.png"/>
+                    <pic:cNvPr id="0" name="image5.png"/>
                     <pic:cNvPicPr preferRelativeResize="0"/>
                   </pic:nvPicPr>
                   <pic:blipFill>
-                    <a:blip r:embed="rId15"/>
+                    <a:blip r:embed="rId16"/>
                     <a:srcRect b="0" l="0" r="0" t="0"/>
                     <a:stretch>
                       <a:fillRect/>
@@ -1142,16 +1137,16 @@
           <wp:inline distB="114300" distT="114300" distL="114300" distR="114300">
             <wp:extent cx="5753100" cy="447675"/>
             <wp:effectExtent b="0" l="0" r="0" t="0"/>
-            <wp:docPr id="9" name="image9.png"/>
+            <wp:docPr id="27" name="image11.png"/>
             <a:graphic>
               <a:graphicData uri="http://schemas.openxmlformats.org/drawingml/2006/picture">
                 <pic:pic>
                   <pic:nvPicPr>
-                    <pic:cNvPr id="0" name="image9.png"/>
+                    <pic:cNvPr id="0" name="image11.png"/>
                     <pic:cNvPicPr preferRelativeResize="0"/>
                   </pic:nvPicPr>
                   <pic:blipFill>
-                    <a:blip r:embed="rId16"/>
+                    <a:blip r:embed="rId17"/>
                     <a:srcRect b="0" l="0" r="0" t="0"/>
                     <a:stretch>
                       <a:fillRect/>
@@ -1603,16 +1598,16 @@
           <wp:inline distB="114300" distT="114300" distL="114300" distR="114300">
             <wp:extent cx="5943600" cy="2933700"/>
             <wp:effectExtent b="0" l="0" r="0" t="0"/>
-            <wp:docPr id="7" name="image7.png"/>
+            <wp:docPr id="25" name="image4.png"/>
             <a:graphic>
               <a:graphicData uri="http://schemas.openxmlformats.org/drawingml/2006/picture">
                 <pic:pic>
                   <pic:nvPicPr>
-                    <pic:cNvPr id="0" name="image7.png"/>
+                    <pic:cNvPr id="0" name="image4.png"/>
                     <pic:cNvPicPr preferRelativeResize="0"/>
                   </pic:nvPicPr>
                   <pic:blipFill>
-                    <a:blip r:embed="rId17"/>
+                    <a:blip r:embed="rId18"/>
                     <a:srcRect b="0" l="0" r="0" t="0"/>
                     <a:stretch>
                       <a:fillRect/>
@@ -1654,16 +1649,16 @@
           <wp:inline distB="114300" distT="114300" distL="114300" distR="114300">
             <wp:extent cx="5943600" cy="2946400"/>
             <wp:effectExtent b="0" l="0" r="0" t="0"/>
-            <wp:docPr id="1" name="image1.png"/>
+            <wp:docPr id="26" name="image6.png"/>
             <a:graphic>
               <a:graphicData uri="http://schemas.openxmlformats.org/drawingml/2006/picture">
                 <pic:pic>
                   <pic:nvPicPr>
-                    <pic:cNvPr id="0" name="image1.png"/>
+                    <pic:cNvPr id="0" name="image6.png"/>
                     <pic:cNvPicPr preferRelativeResize="0"/>
                   </pic:nvPicPr>
                   <pic:blipFill>
-                    <a:blip r:embed="rId18"/>
+                    <a:blip r:embed="rId19"/>
                     <a:srcRect b="0" l="0" r="0" t="0"/>
                     <a:stretch>
                       <a:fillRect/>
@@ -1703,16 +1698,16 @@
           <wp:inline distB="114300" distT="114300" distL="114300" distR="114300">
             <wp:extent cx="5943600" cy="4826000"/>
             <wp:effectExtent b="0" l="0" r="0" t="0"/>
-            <wp:docPr id="5" name="image5.png"/>
+            <wp:docPr id="28" name="image10.png"/>
             <a:graphic>
               <a:graphicData uri="http://schemas.openxmlformats.org/drawingml/2006/picture">
                 <pic:pic>
                   <pic:nvPicPr>
-                    <pic:cNvPr id="0" name="image5.png"/>
+                    <pic:cNvPr id="0" name="image10.png"/>
                     <pic:cNvPicPr preferRelativeResize="0"/>
                   </pic:nvPicPr>
                   <pic:blipFill>
-                    <a:blip r:embed="rId19"/>
+                    <a:blip r:embed="rId20"/>
                     <a:srcRect b="0" l="0" r="0" t="0"/>
                     <a:stretch>
                       <a:fillRect/>
@@ -1740,16 +1735,16 @@
           <wp:inline distB="114300" distT="114300" distL="114300" distR="114300">
             <wp:extent cx="5943600" cy="3136900"/>
             <wp:effectExtent b="0" l="0" r="0" t="0"/>
-            <wp:docPr id="14" name="image14.png"/>
+            <wp:docPr id="29" name="image8.png"/>
             <a:graphic>
               <a:graphicData uri="http://schemas.openxmlformats.org/drawingml/2006/picture">
                 <pic:pic>
                   <pic:nvPicPr>
-                    <pic:cNvPr id="0" name="image14.png"/>
+                    <pic:cNvPr id="0" name="image8.png"/>
                     <pic:cNvPicPr preferRelativeResize="0"/>
                   </pic:nvPicPr>
                   <pic:blipFill>
-                    <a:blip r:embed="rId20"/>
+                    <a:blip r:embed="rId21"/>
                     <a:srcRect b="0" l="0" r="0" t="0"/>
                     <a:stretch>
                       <a:fillRect/>
@@ -1775,8 +1770,71 @@
         </w:rPr>
       </w:r>
     </w:p>
+    <w:p>
+      <w:pPr>
+        <w:rPr>
+          <w:b w:val="1"/>
+        </w:rPr>
+      </w:pPr>
+      <w:r>
+        <w:rPr>
+          <w:b w:val="1"/>
+          <w:rtl w:val="0"/>
+        </w:rPr>
+        <w:t xml:space="preserve">Correction 3</w:t>
+      </w:r>
+    </w:p>
+    <w:p>
+      <w:pPr>
+        <w:rPr>
+          <w:b w:val="1"/>
+        </w:rPr>
+      </w:pPr>
+      <w:r>
+        <w:rPr>
+          <w:b w:val="1"/>
+        </w:rPr>
+        <w:drawing>
+          <wp:inline distB="114300" distT="114300" distL="114300" distR="114300">
+            <wp:extent cx="5943600" cy="495300"/>
+            <wp:effectExtent b="0" l="0" r="0" t="0"/>
+            <wp:docPr id="18" name="image1.png"/>
+            <a:graphic>
+              <a:graphicData uri="http://schemas.openxmlformats.org/drawingml/2006/picture">
+                <pic:pic>
+                  <pic:nvPicPr>
+                    <pic:cNvPr id="0" name="image1.png"/>
+                    <pic:cNvPicPr preferRelativeResize="0"/>
+                  </pic:nvPicPr>
+                  <pic:blipFill>
+                    <a:blip r:embed="rId22"/>
+                    <a:srcRect b="0" l="0" r="0" t="0"/>
+                    <a:stretch>
+                      <a:fillRect/>
+                    </a:stretch>
+                  </pic:blipFill>
+                  <pic:spPr>
+                    <a:xfrm>
+                      <a:off x="0" y="0"/>
+                      <a:ext cx="5943600" cy="495300"/>
+                    </a:xfrm>
+                    <a:prstGeom prst="rect"/>
+                    <a:ln/>
+                  </pic:spPr>
+                </pic:pic>
+              </a:graphicData>
+            </a:graphic>
+          </wp:inline>
+        </w:drawing>
+      </w:r>
+      <w:r>
+        <w:rPr>
+          <w:rtl w:val="0"/>
+        </w:rPr>
+      </w:r>
+    </w:p>
     <w:sectPr>
-      <w:headerReference r:id="rId21" w:type="default"/>
+      <w:headerReference r:id="rId23" w:type="default"/>
       <w:pgSz w:h="15840" w:w="12240" w:orient="portrait"/>
       <w:pgMar w:bottom="1440" w:top="1440" w:left="1440" w:right="1440" w:header="720" w:footer="720"/>
       <w:pgNumType w:start="1"/>
@@ -1937,6 +1995,142 @@
     <w:rPr>
       <w:sz w:val="52"/>
       <w:szCs w:val="52"/>
+    </w:rPr>
+  </w:style>
+  <w:style w:type="paragraph" w:styleId="Normal" w:default="1">
+    <w:name w:val="normal"/>
+  </w:style>
+  <w:style w:type="table" w:styleId="TableNormal" w:default="1">
+    <w:name w:val="Table Normal"/>
+  </w:style>
+  <w:style w:type="paragraph" w:styleId="Heading1">
+    <w:name w:val="heading 1"/>
+    <w:basedOn w:val="Normal"/>
+    <w:next w:val="Normal"/>
+    <w:pPr>
+      <w:keepNext w:val="1"/>
+      <w:keepLines w:val="1"/>
+      <w:pageBreakBefore w:val="0"/>
+      <w:spacing w:after="120" w:before="400" w:lineRule="auto"/>
+    </w:pPr>
+    <w:rPr>
+      <w:sz w:val="40"/>
+      <w:szCs w:val="40"/>
+    </w:rPr>
+  </w:style>
+  <w:style w:type="paragraph" w:styleId="Heading2">
+    <w:name w:val="heading 2"/>
+    <w:basedOn w:val="Normal"/>
+    <w:next w:val="Normal"/>
+    <w:pPr>
+      <w:keepNext w:val="1"/>
+      <w:keepLines w:val="1"/>
+      <w:pageBreakBefore w:val="0"/>
+      <w:spacing w:after="120" w:before="360" w:lineRule="auto"/>
+    </w:pPr>
+    <w:rPr>
+      <w:b w:val="0"/>
+      <w:sz w:val="32"/>
+      <w:szCs w:val="32"/>
+    </w:rPr>
+  </w:style>
+  <w:style w:type="paragraph" w:styleId="Heading3">
+    <w:name w:val="heading 3"/>
+    <w:basedOn w:val="Normal"/>
+    <w:next w:val="Normal"/>
+    <w:pPr>
+      <w:keepNext w:val="1"/>
+      <w:keepLines w:val="1"/>
+      <w:pageBreakBefore w:val="0"/>
+      <w:spacing w:after="80" w:before="320" w:lineRule="auto"/>
+    </w:pPr>
+    <w:rPr>
+      <w:b w:val="0"/>
+      <w:color w:val="434343"/>
+      <w:sz w:val="28"/>
+      <w:szCs w:val="28"/>
+    </w:rPr>
+  </w:style>
+  <w:style w:type="paragraph" w:styleId="Heading4">
+    <w:name w:val="heading 4"/>
+    <w:basedOn w:val="Normal"/>
+    <w:next w:val="Normal"/>
+    <w:pPr>
+      <w:keepNext w:val="1"/>
+      <w:keepLines w:val="1"/>
+      <w:pageBreakBefore w:val="0"/>
+      <w:spacing w:after="80" w:before="280" w:lineRule="auto"/>
+    </w:pPr>
+    <w:rPr>
+      <w:color w:val="666666"/>
+      <w:sz w:val="24"/>
+      <w:szCs w:val="24"/>
+    </w:rPr>
+  </w:style>
+  <w:style w:type="paragraph" w:styleId="Heading5">
+    <w:name w:val="heading 5"/>
+    <w:basedOn w:val="Normal"/>
+    <w:next w:val="Normal"/>
+    <w:pPr>
+      <w:keepNext w:val="1"/>
+      <w:keepLines w:val="1"/>
+      <w:pageBreakBefore w:val="0"/>
+      <w:spacing w:after="80" w:before="240" w:lineRule="auto"/>
+    </w:pPr>
+    <w:rPr>
+      <w:color w:val="666666"/>
+      <w:sz w:val="22"/>
+      <w:szCs w:val="22"/>
+    </w:rPr>
+  </w:style>
+  <w:style w:type="paragraph" w:styleId="Heading6">
+    <w:name w:val="heading 6"/>
+    <w:basedOn w:val="Normal"/>
+    <w:next w:val="Normal"/>
+    <w:pPr>
+      <w:keepNext w:val="1"/>
+      <w:keepLines w:val="1"/>
+      <w:pageBreakBefore w:val="0"/>
+      <w:spacing w:after="80" w:before="240" w:lineRule="auto"/>
+    </w:pPr>
+    <w:rPr>
+      <w:i w:val="1"/>
+      <w:color w:val="666666"/>
+      <w:sz w:val="22"/>
+      <w:szCs w:val="22"/>
+    </w:rPr>
+  </w:style>
+  <w:style w:type="paragraph" w:styleId="Title">
+    <w:name w:val="Title"/>
+    <w:basedOn w:val="Normal"/>
+    <w:next w:val="Normal"/>
+    <w:pPr>
+      <w:keepNext w:val="1"/>
+      <w:keepLines w:val="1"/>
+      <w:pageBreakBefore w:val="0"/>
+      <w:spacing w:after="60" w:before="0" w:lineRule="auto"/>
+    </w:pPr>
+    <w:rPr>
+      <w:sz w:val="52"/>
+      <w:szCs w:val="52"/>
+    </w:rPr>
+  </w:style>
+  <w:style w:type="paragraph" w:styleId="Subtitle">
+    <w:name w:val="Subtitle"/>
+    <w:basedOn w:val="Normal"/>
+    <w:next w:val="Normal"/>
+    <w:pPr>
+      <w:keepNext w:val="1"/>
+      <w:keepLines w:val="1"/>
+      <w:pageBreakBefore w:val="0"/>
+      <w:spacing w:after="320" w:before="0" w:lineRule="auto"/>
+    </w:pPr>
+    <w:rPr>
+      <w:rFonts w:ascii="Arial" w:cs="Arial" w:eastAsia="Arial" w:hAnsi="Arial"/>
+      <w:i w:val="0"/>
+      <w:color w:val="666666"/>
+      <w:sz w:val="30"/>
+      <w:szCs w:val="30"/>
     </w:rPr>
   </w:style>
   <w:style w:type="paragraph" w:styleId="Subtitle">
@@ -2278,4 +2472,19 @@
   </a:objectDefaults>
   <a:extraClrSchemeLst/>
 </a:theme>
+</file>
+
+<file path=customXML/item1.xml><?xml version="1.0" encoding="utf-8"?>
+<go:gDocsCustomXmlDataStorage xmlns:go="http://customooxmlschemas.google.com/" xmlns:r="http://schemas.openxmlformats.org/officeDocument/2006/relationships" uri="GoogleDocsCustomDataVersion2">
+  <go:docsCustomData xmlns:go="http://customooxmlschemas.google.com/" roundtripDataSignature="AMtx7mjA88h+Gux7B6zxXKgXnN9k4hNTcw==">CgMxLjA4AHIhMXpvZjF4UUxVbnVmMUFSRm5mbTJaU0N0bVlQa1NmaU1B</go:docsCustomData>
+</go:gDocsCustomXmlDataStorage>
+</file>
+
+<file path=customXML/itemProps1.xml><?xml version="1.0" encoding="utf-8"?>
+<ds:datastoreItem xmlns:ds="http://schemas.openxmlformats.org/officeDocument/2006/customXml" ds:itemID="{11111111-1234-1234-1234-123412341234}">
+  <ds:schemaRefs>
+    <ds:schemaRef ds:uri="http://schemas.openxmlformats.org/officeDocument/2006/relationships"/>
+    <ds:schemaRef ds:uri="http://customooxmlschemas.google.com/"/>
+  </ds:schemaRefs>
+</ds:datastoreItem>
 </file>
</xml_diff>

<commit_message>
correction2 snapshot added and uploaded
</commit_message>
<xml_diff>
--- a/ArchiChambial_git.docx
+++ b/ArchiChambial_git.docx
@@ -170,12 +170,12 @@
           <wp:inline distB="114300" distT="114300" distL="114300" distR="114300">
             <wp:extent cx="5838825" cy="600075"/>
             <wp:effectExtent b="0" l="0" r="0" t="0"/>
-            <wp:docPr id="15" name="image12.png"/>
+            <wp:docPr id="15" name="image4.png"/>
             <a:graphic>
               <a:graphicData uri="http://schemas.openxmlformats.org/drawingml/2006/picture">
                 <pic:pic>
                   <pic:nvPicPr>
-                    <pic:cNvPr id="0" name="image12.png"/>
+                    <pic:cNvPr id="0" name="image4.png"/>
                     <pic:cNvPicPr preferRelativeResize="0"/>
                   </pic:nvPicPr>
                   <pic:blipFill>
@@ -293,12 +293,12 @@
           <wp:inline distB="114300" distT="114300" distL="114300" distR="114300">
             <wp:extent cx="5943600" cy="2984500"/>
             <wp:effectExtent b="0" l="0" r="0" t="0"/>
-            <wp:docPr id="17" name="image13.png"/>
+            <wp:docPr id="17" name="image3.png"/>
             <a:graphic>
               <a:graphicData uri="http://schemas.openxmlformats.org/drawingml/2006/picture">
                 <pic:pic>
                   <pic:nvPicPr>
-                    <pic:cNvPr id="0" name="image13.png"/>
+                    <pic:cNvPr id="0" name="image3.png"/>
                     <pic:cNvPicPr preferRelativeResize="0"/>
                   </pic:nvPicPr>
                   <pic:blipFill>
@@ -356,12 +356,12 @@
           <wp:inline distB="114300" distT="114300" distL="114300" distR="114300">
             <wp:extent cx="5943600" cy="723900"/>
             <wp:effectExtent b="0" l="0" r="0" t="0"/>
-            <wp:docPr id="16" name="image14.png"/>
+            <wp:docPr id="16" name="image8.png"/>
             <a:graphic>
               <a:graphicData uri="http://schemas.openxmlformats.org/drawingml/2006/picture">
                 <pic:pic>
                   <pic:nvPicPr>
-                    <pic:cNvPr id="0" name="image14.png"/>
+                    <pic:cNvPr id="0" name="image8.png"/>
                     <pic:cNvPicPr preferRelativeResize="0"/>
                   </pic:nvPicPr>
                   <pic:blipFill>
@@ -453,12 +453,12 @@
           <wp:inline distB="114300" distT="114300" distL="114300" distR="114300">
             <wp:extent cx="5943600" cy="1104900"/>
             <wp:effectExtent b="0" l="0" r="0" t="0"/>
-            <wp:docPr id="20" name="image2.png"/>
+            <wp:docPr id="21" name="image10.png"/>
             <a:graphic>
               <a:graphicData uri="http://schemas.openxmlformats.org/drawingml/2006/picture">
                 <pic:pic>
                   <pic:nvPicPr>
-                    <pic:cNvPr id="0" name="image2.png"/>
+                    <pic:cNvPr id="0" name="image10.png"/>
                     <pic:cNvPicPr preferRelativeResize="0"/>
                   </pic:nvPicPr>
                   <pic:blipFill>
@@ -564,12 +564,12 @@
           <wp:inline distB="114300" distT="114300" distL="114300" distR="114300">
             <wp:extent cx="5943600" cy="546100"/>
             <wp:effectExtent b="0" l="0" r="0" t="0"/>
-            <wp:docPr id="19" name="image15.png"/>
+            <wp:docPr id="19" name="image12.png"/>
             <a:graphic>
               <a:graphicData uri="http://schemas.openxmlformats.org/drawingml/2006/picture">
                 <pic:pic>
                   <pic:nvPicPr>
-                    <pic:cNvPr id="0" name="image15.png"/>
+                    <pic:cNvPr id="0" name="image12.png"/>
                     <pic:cNvPicPr preferRelativeResize="0"/>
                   </pic:nvPicPr>
                   <pic:blipFill>
@@ -601,12 +601,12 @@
           <wp:inline distB="114300" distT="114300" distL="114300" distR="114300">
             <wp:extent cx="5943600" cy="1117600"/>
             <wp:effectExtent b="0" l="0" r="0" t="0"/>
-            <wp:docPr id="22" name="image3.png"/>
+            <wp:docPr id="23" name="image6.png"/>
             <a:graphic>
               <a:graphicData uri="http://schemas.openxmlformats.org/drawingml/2006/picture">
                 <pic:pic>
                   <pic:nvPicPr>
-                    <pic:cNvPr id="0" name="image3.png"/>
+                    <pic:cNvPr id="0" name="image6.png"/>
                     <pic:cNvPicPr preferRelativeResize="0"/>
                   </pic:nvPicPr>
                   <pic:blipFill>
@@ -916,12 +916,12 @@
           <wp:inline distB="114300" distT="114300" distL="114300" distR="114300">
             <wp:extent cx="5019675" cy="2695575"/>
             <wp:effectExtent b="0" l="0" r="0" t="0"/>
-            <wp:docPr id="21" name="image7.png"/>
+            <wp:docPr id="22" name="image11.png"/>
             <a:graphic>
               <a:graphicData uri="http://schemas.openxmlformats.org/drawingml/2006/picture">
                 <pic:pic>
                   <pic:nvPicPr>
-                    <pic:cNvPr id="0" name="image7.png"/>
+                    <pic:cNvPr id="0" name="image11.png"/>
                     <pic:cNvPicPr preferRelativeResize="0"/>
                   </pic:nvPicPr>
                   <pic:blipFill>
@@ -965,12 +965,12 @@
           <wp:inline distB="114300" distT="114300" distL="114300" distR="114300">
             <wp:extent cx="5943600" cy="4191000"/>
             <wp:effectExtent b="0" l="0" r="0" t="0"/>
-            <wp:docPr id="24" name="image9.png"/>
+            <wp:docPr id="25" name="image13.png"/>
             <a:graphic>
               <a:graphicData uri="http://schemas.openxmlformats.org/drawingml/2006/picture">
                 <pic:pic>
                   <pic:nvPicPr>
-                    <pic:cNvPr id="0" name="image9.png"/>
+                    <pic:cNvPr id="0" name="image13.png"/>
                     <pic:cNvPicPr preferRelativeResize="0"/>
                   </pic:nvPicPr>
                   <pic:blipFill>
@@ -1038,12 +1038,12 @@
           <wp:inline distB="114300" distT="114300" distL="114300" distR="114300">
             <wp:extent cx="5705475" cy="819150"/>
             <wp:effectExtent b="0" l="0" r="0" t="0"/>
-            <wp:docPr id="23" name="image5.png"/>
+            <wp:docPr id="24" name="image7.png"/>
             <a:graphic>
               <a:graphicData uri="http://schemas.openxmlformats.org/drawingml/2006/picture">
                 <pic:pic>
                   <pic:nvPicPr>
-                    <pic:cNvPr id="0" name="image5.png"/>
+                    <pic:cNvPr id="0" name="image7.png"/>
                     <pic:cNvPicPr preferRelativeResize="0"/>
                   </pic:nvPicPr>
                   <pic:blipFill>
@@ -1137,12 +1137,12 @@
           <wp:inline distB="114300" distT="114300" distL="114300" distR="114300">
             <wp:extent cx="5753100" cy="447675"/>
             <wp:effectExtent b="0" l="0" r="0" t="0"/>
-            <wp:docPr id="27" name="image11.png"/>
+            <wp:docPr id="28" name="image2.png"/>
             <a:graphic>
               <a:graphicData uri="http://schemas.openxmlformats.org/drawingml/2006/picture">
                 <pic:pic>
                   <pic:nvPicPr>
-                    <pic:cNvPr id="0" name="image11.png"/>
+                    <pic:cNvPr id="0" name="image2.png"/>
                     <pic:cNvPicPr preferRelativeResize="0"/>
                   </pic:nvPicPr>
                   <pic:blipFill>
@@ -1598,12 +1598,12 @@
           <wp:inline distB="114300" distT="114300" distL="114300" distR="114300">
             <wp:extent cx="5943600" cy="2933700"/>
             <wp:effectExtent b="0" l="0" r="0" t="0"/>
-            <wp:docPr id="25" name="image4.png"/>
+            <wp:docPr id="26" name="image14.png"/>
             <a:graphic>
               <a:graphicData uri="http://schemas.openxmlformats.org/drawingml/2006/picture">
                 <pic:pic>
                   <pic:nvPicPr>
-                    <pic:cNvPr id="0" name="image4.png"/>
+                    <pic:cNvPr id="0" name="image14.png"/>
                     <pic:cNvPicPr preferRelativeResize="0"/>
                   </pic:nvPicPr>
                   <pic:blipFill>
@@ -1649,12 +1649,12 @@
           <wp:inline distB="114300" distT="114300" distL="114300" distR="114300">
             <wp:extent cx="5943600" cy="2946400"/>
             <wp:effectExtent b="0" l="0" r="0" t="0"/>
-            <wp:docPr id="26" name="image6.png"/>
+            <wp:docPr id="27" name="image9.png"/>
             <a:graphic>
               <a:graphicData uri="http://schemas.openxmlformats.org/drawingml/2006/picture">
                 <pic:pic>
                   <pic:nvPicPr>
-                    <pic:cNvPr id="0" name="image6.png"/>
+                    <pic:cNvPr id="0" name="image9.png"/>
                     <pic:cNvPicPr preferRelativeResize="0"/>
                   </pic:nvPicPr>
                   <pic:blipFill>
@@ -1698,12 +1698,12 @@
           <wp:inline distB="114300" distT="114300" distL="114300" distR="114300">
             <wp:extent cx="5943600" cy="4826000"/>
             <wp:effectExtent b="0" l="0" r="0" t="0"/>
-            <wp:docPr id="28" name="image10.png"/>
+            <wp:docPr id="29" name="image1.png"/>
             <a:graphic>
               <a:graphicData uri="http://schemas.openxmlformats.org/drawingml/2006/picture">
                 <pic:pic>
                   <pic:nvPicPr>
-                    <pic:cNvPr id="0" name="image10.png"/>
+                    <pic:cNvPr id="0" name="image1.png"/>
                     <pic:cNvPicPr preferRelativeResize="0"/>
                   </pic:nvPicPr>
                   <pic:blipFill>
@@ -1735,12 +1735,12 @@
           <wp:inline distB="114300" distT="114300" distL="114300" distR="114300">
             <wp:extent cx="5943600" cy="3136900"/>
             <wp:effectExtent b="0" l="0" r="0" t="0"/>
-            <wp:docPr id="29" name="image8.png"/>
+            <wp:docPr id="30" name="image15.png"/>
             <a:graphic>
               <a:graphicData uri="http://schemas.openxmlformats.org/drawingml/2006/picture">
                 <pic:pic>
                   <pic:nvPicPr>
-                    <pic:cNvPr id="0" name="image8.png"/>
+                    <pic:cNvPr id="0" name="image15.png"/>
                     <pic:cNvPicPr preferRelativeResize="0"/>
                   </pic:nvPicPr>
                   <pic:blipFill>
@@ -1781,6 +1781,93 @@
           <w:b w:val="1"/>
           <w:rtl w:val="0"/>
         </w:rPr>
+        <w:t xml:space="preserve">Correction 2</w:t>
+      </w:r>
+    </w:p>
+    <w:p>
+      <w:pPr>
+        <w:rPr>
+          <w:b w:val="1"/>
+        </w:rPr>
+      </w:pPr>
+      <w:r>
+        <w:rPr>
+          <w:b w:val="1"/>
+        </w:rPr>
+        <w:drawing>
+          <wp:inline distB="114300" distT="114300" distL="114300" distR="114300">
+            <wp:extent cx="5943600" cy="850900"/>
+            <wp:effectExtent b="0" l="0" r="0" t="0"/>
+            <wp:docPr id="20" name="image16.png"/>
+            <a:graphic>
+              <a:graphicData uri="http://schemas.openxmlformats.org/drawingml/2006/picture">
+                <pic:pic>
+                  <pic:nvPicPr>
+                    <pic:cNvPr id="0" name="image16.png"/>
+                    <pic:cNvPicPr preferRelativeResize="0"/>
+                  </pic:nvPicPr>
+                  <pic:blipFill>
+                    <a:blip r:embed="rId22"/>
+                    <a:srcRect b="0" l="0" r="0" t="0"/>
+                    <a:stretch>
+                      <a:fillRect/>
+                    </a:stretch>
+                  </pic:blipFill>
+                  <pic:spPr>
+                    <a:xfrm>
+                      <a:off x="0" y="0"/>
+                      <a:ext cx="5943600" cy="850900"/>
+                    </a:xfrm>
+                    <a:prstGeom prst="rect"/>
+                    <a:ln/>
+                  </pic:spPr>
+                </pic:pic>
+              </a:graphicData>
+            </a:graphic>
+          </wp:inline>
+        </w:drawing>
+      </w:r>
+      <w:r>
+        <w:rPr>
+          <w:rtl w:val="0"/>
+        </w:rPr>
+      </w:r>
+    </w:p>
+    <w:p>
+      <w:pPr>
+        <w:rPr>
+          <w:b w:val="1"/>
+        </w:rPr>
+      </w:pPr>
+      <w:r>
+        <w:rPr>
+          <w:rtl w:val="0"/>
+        </w:rPr>
+      </w:r>
+    </w:p>
+    <w:p>
+      <w:pPr>
+        <w:rPr>
+          <w:b w:val="1"/>
+        </w:rPr>
+      </w:pPr>
+      <w:r>
+        <w:rPr>
+          <w:rtl w:val="0"/>
+        </w:rPr>
+      </w:r>
+    </w:p>
+    <w:p>
+      <w:pPr>
+        <w:rPr>
+          <w:b w:val="1"/>
+        </w:rPr>
+      </w:pPr>
+      <w:r>
+        <w:rPr>
+          <w:b w:val="1"/>
+          <w:rtl w:val="0"/>
+        </w:rPr>
         <w:t xml:space="preserve">Correction 3</w:t>
       </w:r>
     </w:p>
@@ -1798,16 +1885,16 @@
           <wp:inline distB="114300" distT="114300" distL="114300" distR="114300">
             <wp:extent cx="5943600" cy="495300"/>
             <wp:effectExtent b="0" l="0" r="0" t="0"/>
-            <wp:docPr id="18" name="image1.png"/>
+            <wp:docPr id="18" name="image5.png"/>
             <a:graphic>
               <a:graphicData uri="http://schemas.openxmlformats.org/drawingml/2006/picture">
                 <pic:pic>
                   <pic:nvPicPr>
-                    <pic:cNvPr id="0" name="image1.png"/>
+                    <pic:cNvPr id="0" name="image5.png"/>
                     <pic:cNvPicPr preferRelativeResize="0"/>
                   </pic:nvPicPr>
                   <pic:blipFill>
-                    <a:blip r:embed="rId22"/>
+                    <a:blip r:embed="rId23"/>
                     <a:srcRect b="0" l="0" r="0" t="0"/>
                     <a:stretch>
                       <a:fillRect/>
@@ -1833,8 +1920,20 @@
         </w:rPr>
       </w:r>
     </w:p>
+    <w:p>
+      <w:pPr>
+        <w:rPr>
+          <w:b w:val="1"/>
+        </w:rPr>
+      </w:pPr>
+      <w:r>
+        <w:rPr>
+          <w:rtl w:val="0"/>
+        </w:rPr>
+      </w:r>
+    </w:p>
     <w:sectPr>
-      <w:headerReference r:id="rId23" w:type="default"/>
+      <w:headerReference r:id="rId24" w:type="default"/>
       <w:pgSz w:h="15840" w:w="12240" w:orient="portrait"/>
       <w:pgMar w:bottom="1440" w:top="1440" w:left="1440" w:right="1440" w:header="720" w:footer="720"/>
       <w:pgNumType w:start="1"/>

</xml_diff>